<commit_message>
#23 Merge Tbl & Orginal Tbl & createP
</commit_message>
<xml_diff>
--- a/outputUnitTest/test_dir_styleP_user.docx
+++ b/outputUnitTest/test_dir_styleP_user.docx
@@ -6,9 +6,9 @@
       <w:proofErr w:type="spellStart"/>
       <w:r>
         <w:rPr>
-          <w:rFonts w:cs="B Nazanin" w:hint="cs"/>
-          <w:color w:val="black"/>
-          <w:szCs w:val="40"/>
+          <w:rFonts w:cs="Times New Roman" w:hint="cs"/>
+          <w:color w:val="red"/>
+          <w:szCs w:val="60"/>
           <w:b/>
           <w:highlight w:val="white"/>
         </w:rPr>

</xml_diff>